<commit_message>
"Assignment 1 - 4c question answered"
</commit_message>
<xml_diff>
--- a/Assignments1/Assignment-1.docx
+++ b/Assignments1/Assignment-1.docx
@@ -2121,7 +2121,16 @@
           <w:szCs w:val="28"/>
         </w:rPr>
         <w:tab/>
-        <w:t>c) 1/18</w:t>
+        <w:t xml:space="preserve">c) </w:t>
+      </w:r>
+      <w:r>
+        <w:rPr>
+          <w:rFonts w:ascii="Times New Roman" w:hAnsi="Times New Roman" w:cs="Times New Roman"/>
+          <w:color w:val="002060"/>
+          <w:sz w:val="28"/>
+          <w:szCs w:val="28"/>
+        </w:rPr>
+        <w:t>6/36</w:t>
       </w:r>
     </w:p>
     <w:p>
@@ -3132,6 +3141,7 @@
         </w:rPr>
       </w:pPr>
       <w:proofErr w:type="spellStart"/>
+      <w:proofErr w:type="gramStart"/>
       <w:r>
         <w:rPr>
           <w:rFonts w:ascii="Berlin Sans FB" w:hAnsi="Berlin Sans FB"/>
@@ -3163,7 +3173,16 @@
           <w:sz w:val="24"/>
           <w:szCs w:val="24"/>
         </w:rPr>
-        <w:t>: float64</w:t>
+        <w:t>:</w:t>
+      </w:r>
+      <w:proofErr w:type="gramEnd"/>
+      <w:r>
+        <w:rPr>
+          <w:rFonts w:ascii="Berlin Sans FB" w:hAnsi="Berlin Sans FB"/>
+          <w:sz w:val="24"/>
+          <w:szCs w:val="24"/>
+        </w:rPr>
+        <w:t xml:space="preserve"> float64</w:t>
       </w:r>
     </w:p>
     <w:p>
@@ -5969,6 +5988,7 @@
           <w:szCs w:val="28"/>
         </w:rPr>
       </w:pPr>
+      <w:proofErr w:type="gramStart"/>
       <w:r>
         <w:rPr>
           <w:sz w:val="28"/>
@@ -5981,7 +6001,15 @@
           <w:sz w:val="28"/>
           <w:szCs w:val="28"/>
         </w:rPr>
-        <w:t xml:space="preserve">: </w:t>
+        <w:t>:</w:t>
+      </w:r>
+      <w:proofErr w:type="gramEnd"/>
+      <w:r>
+        <w:rPr>
+          <w:sz w:val="28"/>
+          <w:szCs w:val="28"/>
+        </w:rPr>
+        <w:t xml:space="preserve"> </w:t>
       </w:r>
     </w:p>
     <w:p>
@@ -6124,6 +6152,7 @@
         </w:rPr>
         <w:t xml:space="preserve">Calculate the probability of </w:t>
       </w:r>
+      <w:proofErr w:type="gramStart"/>
       <w:r>
         <w:rPr>
           <w:sz w:val="28"/>
@@ -6136,7 +6165,15 @@
           <w:sz w:val="28"/>
           <w:szCs w:val="28"/>
         </w:rPr>
-        <w:t xml:space="preserve"> of </w:t>
+        <w:t xml:space="preserve"> of</w:t>
+      </w:r>
+      <w:proofErr w:type="gramEnd"/>
+      <w:r>
+        <w:rPr>
+          <w:sz w:val="28"/>
+          <w:szCs w:val="28"/>
+        </w:rPr>
+        <w:t xml:space="preserve"> </w:t>
       </w:r>
       <w:r>
         <w:rPr>
@@ -6245,7 +6282,15 @@
           <w:sz w:val="28"/>
           <w:szCs w:val="28"/>
         </w:rPr>
-        <w:t xml:space="preserve">         =  </w:t>
+        <w:t xml:space="preserve">         </w:t>
+      </w:r>
+      <w:proofErr w:type="gramStart"/>
+      <w:r>
+        <w:rPr>
+          <w:sz w:val="28"/>
+          <w:szCs w:val="28"/>
+        </w:rPr>
+        <w:t xml:space="preserve">=  </w:t>
       </w:r>
       <w:r>
         <w:rPr>
@@ -6254,6 +6299,7 @@
         </w:rPr>
         <w:t>0.6524061</w:t>
       </w:r>
+      <w:proofErr w:type="gramEnd"/>
     </w:p>
     <w:p>
       <w:pPr>
@@ -6524,12 +6570,21 @@
           <w:szCs w:val="28"/>
         </w:rPr>
       </w:pPr>
-      <w:r>
-        <w:rPr>
-          <w:sz w:val="28"/>
-          <w:szCs w:val="28"/>
-        </w:rPr>
-        <w:t xml:space="preserve">P  -value : </w:t>
+      <w:proofErr w:type="gramStart"/>
+      <w:r>
+        <w:rPr>
+          <w:sz w:val="28"/>
+          <w:szCs w:val="28"/>
+        </w:rPr>
+        <w:t>P  -</w:t>
+      </w:r>
+      <w:proofErr w:type="gramEnd"/>
+      <w:r>
+        <w:rPr>
+          <w:sz w:val="28"/>
+          <w:szCs w:val="28"/>
+        </w:rPr>
+        <w:t xml:space="preserve">value : </w:t>
       </w:r>
       <w:r>
         <w:rPr>
@@ -6653,7 +6708,23 @@
           <w:sz w:val="28"/>
           <w:szCs w:val="28"/>
         </w:rPr>
-        <w:t xml:space="preserve">P-value : </w:t>
+        <w:t>P-</w:t>
+      </w:r>
+      <w:proofErr w:type="gramStart"/>
+      <w:r>
+        <w:rPr>
+          <w:sz w:val="28"/>
+          <w:szCs w:val="28"/>
+        </w:rPr>
+        <w:t>value :</w:t>
+      </w:r>
+      <w:proofErr w:type="gramEnd"/>
+      <w:r>
+        <w:rPr>
+          <w:sz w:val="28"/>
+          <w:szCs w:val="28"/>
+        </w:rPr>
+        <w:t xml:space="preserve"> </w:t>
       </w:r>
       <w:r>
         <w:rPr>
@@ -6686,14 +6757,7 @@
           <w:sz w:val="28"/>
           <w:szCs w:val="28"/>
         </w:rPr>
-        <w:t>According to Shapiro test Null hypothesis is rejected</w:t>
-      </w:r>
-      <w:r>
-        <w:rPr>
-          <w:sz w:val="28"/>
-          <w:szCs w:val="28"/>
-        </w:rPr>
-        <w:t xml:space="preserve"> -&gt; Not normal </w:t>
+        <w:t xml:space="preserve">According to Shapiro test Null hypothesis is rejected -&gt; Not normal </w:t>
       </w:r>
       <w:proofErr w:type="spellStart"/>
       <w:r>
@@ -6809,14 +6873,7 @@
           <w:sz w:val="24"/>
           <w:szCs w:val="24"/>
         </w:rPr>
-        <w:t xml:space="preserve">90% - </w:t>
-      </w:r>
-      <w:r>
-        <w:rPr>
-          <w:sz w:val="24"/>
-          <w:szCs w:val="24"/>
-        </w:rPr>
-        <w:t>1.644854</w:t>
+        <w:t>90% - 1.644854</w:t>
       </w:r>
     </w:p>
     <w:p>
@@ -6836,14 +6893,7 @@
           <w:sz w:val="24"/>
           <w:szCs w:val="24"/>
         </w:rPr>
-        <w:t xml:space="preserve">94% - </w:t>
-      </w:r>
-      <w:r>
-        <w:rPr>
-          <w:sz w:val="24"/>
-          <w:szCs w:val="24"/>
-        </w:rPr>
-        <w:t>1.880794</w:t>
+        <w:t>94% - 1.880794</w:t>
       </w:r>
     </w:p>
     <w:p>
@@ -7418,6 +7468,7 @@
         <w:t>(</w:t>
       </w:r>
       <w:proofErr w:type="spellStart"/>
+      <w:proofErr w:type="gramStart"/>
       <w:r>
         <w:rPr>
           <w:rFonts w:ascii="Segoe UI" w:hAnsi="Segoe UI" w:cs="Segoe UI"/>
@@ -7429,6 +7480,7 @@
         <w:t>tscore,df</w:t>
       </w:r>
       <w:proofErr w:type="spellEnd"/>
+      <w:proofErr w:type="gramEnd"/>
       <w:r>
         <w:rPr>
           <w:rFonts w:ascii="Segoe UI" w:hAnsi="Segoe UI" w:cs="Segoe UI"/>

</xml_diff>